<commit_message>
build(prog/lab1): 🎉 lab1 done
</commit_message>
<xml_diff>
--- a/programming/lab1/docs/Программирование ЛР1 P3107 Рязанов Никита.docx
+++ b/programming/lab1/docs/Программирование ЛР1 P3107 Рязанов Никита.docx
@@ -7,15 +7,15 @@
         <w:jc w:val="center"/>
         <w:rPr>
           <w:rFonts w:ascii="Times New Roman" w:hAnsi="Times New Roman" w:cs="Times New Roman"/>
-          <w:sz w:val="28"/>
-          <w:szCs w:val="28"/>
-        </w:rPr>
-      </w:pPr>
-      <w:r>
-        <w:rPr>
-          <w:rFonts w:ascii="Times New Roman" w:hAnsi="Times New Roman" w:cs="Times New Roman"/>
-          <w:sz w:val="28"/>
-          <w:szCs w:val="28"/>
+          <w:sz w:val="24"/>
+          <w:szCs w:val="24"/>
+        </w:rPr>
+      </w:pPr>
+      <w:r>
+        <w:rPr>
+          <w:rFonts w:ascii="Times New Roman" w:hAnsi="Times New Roman" w:cs="Times New Roman"/>
+          <w:sz w:val="24"/>
+          <w:szCs w:val="24"/>
         </w:rPr>
         <w:t>Университет ИТМО</w:t>
       </w:r>
@@ -25,15 +25,15 @@
         <w:jc w:val="center"/>
         <w:rPr>
           <w:rFonts w:ascii="Times New Roman" w:hAnsi="Times New Roman" w:cs="Times New Roman"/>
-          <w:sz w:val="28"/>
-          <w:szCs w:val="28"/>
-        </w:rPr>
-      </w:pPr>
-      <w:r>
-        <w:rPr>
-          <w:rFonts w:ascii="Times New Roman" w:hAnsi="Times New Roman" w:cs="Times New Roman"/>
-          <w:sz w:val="28"/>
-          <w:szCs w:val="28"/>
+          <w:sz w:val="24"/>
+          <w:szCs w:val="24"/>
+        </w:rPr>
+      </w:pPr>
+      <w:r>
+        <w:rPr>
+          <w:rFonts w:ascii="Times New Roman" w:hAnsi="Times New Roman" w:cs="Times New Roman"/>
+          <w:sz w:val="24"/>
+          <w:szCs w:val="24"/>
         </w:rPr>
         <w:t>Мегафакультет компьютерных технологий и управления</w:t>
       </w:r>
@@ -43,15 +43,15 @@
         <w:jc w:val="center"/>
         <w:rPr>
           <w:rFonts w:ascii="Times New Roman" w:hAnsi="Times New Roman" w:cs="Times New Roman"/>
-          <w:sz w:val="28"/>
-          <w:szCs w:val="28"/>
-        </w:rPr>
-      </w:pPr>
-      <w:r>
-        <w:rPr>
-          <w:rFonts w:ascii="Times New Roman" w:hAnsi="Times New Roman" w:cs="Times New Roman"/>
-          <w:sz w:val="28"/>
-          <w:szCs w:val="28"/>
+          <w:sz w:val="24"/>
+          <w:szCs w:val="24"/>
+        </w:rPr>
+      </w:pPr>
+      <w:r>
+        <w:rPr>
+          <w:rFonts w:ascii="Times New Roman" w:hAnsi="Times New Roman" w:cs="Times New Roman"/>
+          <w:sz w:val="24"/>
+          <w:szCs w:val="24"/>
         </w:rPr>
         <w:t>Факультет программной инженерии и компьютерной техники</w:t>
       </w:r>
@@ -61,8 +61,8 @@
         <w:jc w:val="center"/>
         <w:rPr>
           <w:rFonts w:ascii="Times New Roman" w:hAnsi="Times New Roman" w:cs="Times New Roman"/>
-          <w:sz w:val="28"/>
-          <w:szCs w:val="28"/>
+          <w:sz w:val="24"/>
+          <w:szCs w:val="24"/>
         </w:rPr>
       </w:pPr>
     </w:p>
@@ -71,8 +71,8 @@
         <w:jc w:val="center"/>
         <w:rPr>
           <w:rFonts w:ascii="Times New Roman" w:hAnsi="Times New Roman" w:cs="Times New Roman"/>
-          <w:sz w:val="28"/>
-          <w:szCs w:val="28"/>
+          <w:sz w:val="24"/>
+          <w:szCs w:val="24"/>
         </w:rPr>
       </w:pPr>
     </w:p>
@@ -81,8 +81,8 @@
         <w:jc w:val="center"/>
         <w:rPr>
           <w:rFonts w:ascii="Times New Roman" w:hAnsi="Times New Roman" w:cs="Times New Roman"/>
-          <w:sz w:val="28"/>
-          <w:szCs w:val="28"/>
+          <w:sz w:val="24"/>
+          <w:szCs w:val="24"/>
         </w:rPr>
       </w:pPr>
     </w:p>
@@ -91,8 +91,8 @@
         <w:jc w:val="center"/>
         <w:rPr>
           <w:rFonts w:ascii="Times New Roman" w:hAnsi="Times New Roman" w:cs="Times New Roman"/>
-          <w:sz w:val="28"/>
-          <w:szCs w:val="28"/>
+          <w:sz w:val="24"/>
+          <w:szCs w:val="24"/>
         </w:rPr>
       </w:pPr>
     </w:p>
@@ -101,10 +101,230 @@
         <w:jc w:val="center"/>
         <w:rPr>
           <w:rFonts w:ascii="Times New Roman" w:hAnsi="Times New Roman" w:cs="Times New Roman"/>
-          <w:sz w:val="28"/>
-          <w:szCs w:val="28"/>
-        </w:rPr>
-      </w:pPr>
+          <w:sz w:val="24"/>
+          <w:szCs w:val="24"/>
+        </w:rPr>
+      </w:pPr>
+    </w:p>
+    <w:p>
+      <w:pPr>
+        <w:jc w:val="center"/>
+        <w:rPr>
+          <w:rFonts w:ascii="Times New Roman" w:hAnsi="Times New Roman" w:cs="Times New Roman"/>
+          <w:b/>
+          <w:bCs/>
+          <w:sz w:val="24"/>
+          <w:szCs w:val="24"/>
+        </w:rPr>
+      </w:pPr>
+      <w:r>
+        <w:rPr>
+          <w:rFonts w:ascii="Times New Roman" w:hAnsi="Times New Roman" w:cs="Times New Roman"/>
+          <w:b/>
+          <w:bCs/>
+          <w:sz w:val="24"/>
+          <w:szCs w:val="24"/>
+        </w:rPr>
+        <w:t>Лабораторная работа по программированию №1</w:t>
+      </w:r>
+    </w:p>
+    <w:p>
+      <w:pPr>
+        <w:jc w:val="center"/>
+        <w:rPr>
+          <w:rFonts w:ascii="Times New Roman" w:hAnsi="Times New Roman" w:cs="Times New Roman"/>
+          <w:b/>
+          <w:bCs/>
+          <w:sz w:val="24"/>
+          <w:szCs w:val="24"/>
+        </w:rPr>
+      </w:pPr>
+      <w:r>
+        <w:rPr>
+          <w:rFonts w:ascii="Times New Roman" w:hAnsi="Times New Roman" w:cs="Times New Roman"/>
+          <w:b/>
+          <w:bCs/>
+          <w:sz w:val="24"/>
+          <w:szCs w:val="24"/>
+        </w:rPr>
+        <w:t>Вариант №</w:t>
+      </w:r>
+      <w:r>
+        <w:rPr>
+          <w:rFonts w:ascii="Times New Roman" w:hAnsi="Times New Roman" w:cs="Times New Roman"/>
+          <w:b/>
+          <w:bCs/>
+          <w:sz w:val="24"/>
+          <w:szCs w:val="24"/>
+        </w:rPr>
+        <w:t>31307</w:t>
+      </w:r>
+    </w:p>
+    <w:p>
+      <w:pPr>
+        <w:jc w:val="center"/>
+        <w:rPr>
+          <w:rFonts w:ascii="Times New Roman" w:hAnsi="Times New Roman" w:cs="Times New Roman"/>
+          <w:sz w:val="24"/>
+          <w:szCs w:val="24"/>
+        </w:rPr>
+      </w:pPr>
+    </w:p>
+    <w:p>
+      <w:pPr>
+        <w:jc w:val="center"/>
+        <w:rPr>
+          <w:rFonts w:ascii="Times New Roman" w:hAnsi="Times New Roman" w:cs="Times New Roman"/>
+          <w:sz w:val="24"/>
+          <w:szCs w:val="24"/>
+        </w:rPr>
+      </w:pPr>
+    </w:p>
+    <w:p>
+      <w:pPr>
+        <w:jc w:val="center"/>
+        <w:rPr>
+          <w:rFonts w:ascii="Times New Roman" w:hAnsi="Times New Roman" w:cs="Times New Roman"/>
+          <w:sz w:val="24"/>
+          <w:szCs w:val="24"/>
+        </w:rPr>
+      </w:pPr>
+    </w:p>
+    <w:p>
+      <w:pPr>
+        <w:jc w:val="center"/>
+        <w:rPr>
+          <w:rFonts w:ascii="Times New Roman" w:hAnsi="Times New Roman" w:cs="Times New Roman"/>
+          <w:sz w:val="24"/>
+          <w:szCs w:val="24"/>
+        </w:rPr>
+      </w:pPr>
+    </w:p>
+    <w:p>
+      <w:pPr>
+        <w:jc w:val="center"/>
+        <w:rPr>
+          <w:rFonts w:ascii="Times New Roman" w:hAnsi="Times New Roman" w:cs="Times New Roman"/>
+          <w:sz w:val="24"/>
+          <w:szCs w:val="24"/>
+        </w:rPr>
+      </w:pPr>
+    </w:p>
+    <w:p>
+      <w:pPr>
+        <w:jc w:val="center"/>
+        <w:rPr>
+          <w:rFonts w:ascii="Times New Roman" w:hAnsi="Times New Roman" w:cs="Times New Roman"/>
+          <w:sz w:val="24"/>
+          <w:szCs w:val="24"/>
+        </w:rPr>
+      </w:pPr>
+    </w:p>
+    <w:p>
+      <w:pPr>
+        <w:jc w:val="center"/>
+        <w:rPr>
+          <w:rFonts w:ascii="Times New Roman" w:hAnsi="Times New Roman" w:cs="Times New Roman"/>
+          <w:sz w:val="24"/>
+          <w:szCs w:val="24"/>
+        </w:rPr>
+      </w:pPr>
+    </w:p>
+    <w:p>
+      <w:pPr>
+        <w:jc w:val="right"/>
+        <w:rPr>
+          <w:rFonts w:ascii="Times New Roman" w:hAnsi="Times New Roman" w:cs="Times New Roman"/>
+          <w:sz w:val="24"/>
+          <w:szCs w:val="24"/>
+        </w:rPr>
+      </w:pPr>
+      <w:r>
+        <w:rPr>
+          <w:rFonts w:ascii="Times New Roman" w:hAnsi="Times New Roman" w:cs="Times New Roman"/>
+          <w:sz w:val="24"/>
+          <w:szCs w:val="24"/>
+        </w:rPr>
+        <w:t>Группа: Р3107</w:t>
+      </w:r>
+    </w:p>
+    <w:p>
+      <w:pPr>
+        <w:jc w:val="right"/>
+        <w:rPr>
+          <w:rFonts w:ascii="Times New Roman" w:hAnsi="Times New Roman" w:cs="Times New Roman"/>
+          <w:sz w:val="24"/>
+          <w:szCs w:val="24"/>
+        </w:rPr>
+      </w:pPr>
+      <w:r>
+        <w:rPr>
+          <w:rFonts w:ascii="Times New Roman" w:hAnsi="Times New Roman" w:cs="Times New Roman"/>
+          <w:sz w:val="24"/>
+          <w:szCs w:val="24"/>
+        </w:rPr>
+        <w:t xml:space="preserve">Студент: </w:t>
+      </w:r>
+      <w:r>
+        <w:rPr>
+          <w:rFonts w:ascii="Times New Roman" w:hAnsi="Times New Roman" w:cs="Times New Roman"/>
+          <w:sz w:val="24"/>
+          <w:szCs w:val="24"/>
+        </w:rPr>
+        <w:t>Рязанов Никита Сергеевич</w:t>
+      </w:r>
+    </w:p>
+    <w:p>
+      <w:pPr>
+        <w:jc w:val="right"/>
+        <w:rPr>
+          <w:rFonts w:ascii="Times New Roman" w:hAnsi="Times New Roman" w:cs="Times New Roman"/>
+          <w:sz w:val="24"/>
+          <w:szCs w:val="24"/>
+        </w:rPr>
+      </w:pPr>
+      <w:r>
+        <w:rPr>
+          <w:rFonts w:ascii="Times New Roman" w:hAnsi="Times New Roman" w:cs="Times New Roman"/>
+          <w:sz w:val="24"/>
+          <w:szCs w:val="24"/>
+        </w:rPr>
+        <w:t xml:space="preserve">Преподаватель: </w:t>
+      </w:r>
+      <w:r>
+        <w:rPr>
+          <w:rFonts w:ascii="Times New Roman" w:hAnsi="Times New Roman" w:cs="Times New Roman"/>
+          <w:sz w:val="24"/>
+          <w:szCs w:val="24"/>
+        </w:rPr>
+        <w:t xml:space="preserve">Данилов </w:t>
+      </w:r>
+      <w:r>
+        <w:rPr>
+          <w:rFonts w:ascii="Times New Roman" w:hAnsi="Times New Roman" w:cs="Times New Roman"/>
+          <w:sz w:val="24"/>
+          <w:szCs w:val="24"/>
+        </w:rPr>
+        <w:t>Павел Юрьевич</w:t>
+      </w:r>
+    </w:p>
+    <w:p>
+      <w:pPr>
+        <w:spacing w:after="0" w:line="240" w:lineRule="auto"/>
+        <w:rPr>
+          <w:rFonts w:ascii="Times New Roman" w:hAnsi="Times New Roman" w:cs="Times New Roman"/>
+          <w:sz w:val="24"/>
+          <w:szCs w:val="24"/>
+        </w:rPr>
+      </w:pPr>
+      <w:r>
+        <w:rPr>
+          <w:rFonts w:ascii="Times New Roman" w:hAnsi="Times New Roman" w:cs="Times New Roman"/>
+          <w:sz w:val="24"/>
+          <w:szCs w:val="24"/>
+        </w:rPr>
+        <w:br w:type="page"/>
+      </w:r>
     </w:p>
     <w:p>
       <w:pPr>
@@ -125,238 +345,17 @@
           <w:sz w:val="32"/>
           <w:szCs w:val="32"/>
         </w:rPr>
-        <w:t>Лабораторная работа по программированию №1</w:t>
-      </w:r>
-    </w:p>
-    <w:p>
-      <w:pPr>
-        <w:jc w:val="center"/>
-        <w:rPr>
-          <w:rFonts w:ascii="Times New Roman" w:hAnsi="Times New Roman" w:cs="Times New Roman"/>
-          <w:b/>
-          <w:bCs/>
-          <w:sz w:val="32"/>
-          <w:szCs w:val="32"/>
-        </w:rPr>
-      </w:pPr>
-      <w:r>
-        <w:rPr>
-          <w:rFonts w:ascii="Times New Roman" w:hAnsi="Times New Roman" w:cs="Times New Roman"/>
-          <w:b/>
-          <w:bCs/>
-          <w:sz w:val="32"/>
-          <w:szCs w:val="32"/>
-        </w:rPr>
-        <w:t>Вариант №</w:t>
-      </w:r>
-      <w:r>
-        <w:rPr>
-          <w:rFonts w:ascii="Times New Roman" w:hAnsi="Times New Roman" w:cs="Times New Roman"/>
-          <w:b/>
-          <w:bCs/>
-          <w:sz w:val="32"/>
-          <w:szCs w:val="32"/>
-        </w:rPr>
-        <w:t>31307</w:t>
-      </w:r>
-    </w:p>
-    <w:p>
-      <w:pPr>
-        <w:jc w:val="center"/>
-        <w:rPr>
-          <w:rFonts w:ascii="Times New Roman" w:hAnsi="Times New Roman" w:cs="Times New Roman"/>
-          <w:sz w:val="28"/>
-          <w:szCs w:val="28"/>
-        </w:rPr>
-      </w:pPr>
-    </w:p>
-    <w:p>
-      <w:pPr>
-        <w:jc w:val="center"/>
-        <w:rPr>
-          <w:rFonts w:ascii="Times New Roman" w:hAnsi="Times New Roman" w:cs="Times New Roman"/>
-          <w:sz w:val="28"/>
-          <w:szCs w:val="28"/>
-        </w:rPr>
-      </w:pPr>
-    </w:p>
-    <w:p>
-      <w:pPr>
-        <w:jc w:val="center"/>
-        <w:rPr>
-          <w:rFonts w:ascii="Times New Roman" w:hAnsi="Times New Roman" w:cs="Times New Roman"/>
-          <w:sz w:val="28"/>
-          <w:szCs w:val="28"/>
-        </w:rPr>
-      </w:pPr>
-    </w:p>
-    <w:p>
-      <w:pPr>
-        <w:jc w:val="center"/>
-        <w:rPr>
-          <w:rFonts w:ascii="Times New Roman" w:hAnsi="Times New Roman" w:cs="Times New Roman"/>
-          <w:sz w:val="28"/>
-          <w:szCs w:val="28"/>
-        </w:rPr>
-      </w:pPr>
-    </w:p>
-    <w:p>
-      <w:pPr>
-        <w:jc w:val="center"/>
-        <w:rPr>
-          <w:rFonts w:ascii="Times New Roman" w:hAnsi="Times New Roman" w:cs="Times New Roman"/>
-          <w:sz w:val="28"/>
-          <w:szCs w:val="28"/>
-        </w:rPr>
-      </w:pPr>
-    </w:p>
-    <w:p>
-      <w:pPr>
-        <w:jc w:val="center"/>
-        <w:rPr>
-          <w:rFonts w:ascii="Times New Roman" w:hAnsi="Times New Roman" w:cs="Times New Roman"/>
-          <w:sz w:val="28"/>
-          <w:szCs w:val="28"/>
-        </w:rPr>
-      </w:pPr>
-    </w:p>
-    <w:p>
-      <w:pPr>
-        <w:jc w:val="center"/>
-        <w:rPr>
-          <w:rFonts w:ascii="Times New Roman" w:hAnsi="Times New Roman" w:cs="Times New Roman"/>
-          <w:sz w:val="28"/>
-          <w:szCs w:val="28"/>
-        </w:rPr>
-      </w:pPr>
-    </w:p>
-    <w:p>
-      <w:pPr>
-        <w:jc w:val="right"/>
-        <w:rPr>
-          <w:rFonts w:ascii="Times New Roman" w:hAnsi="Times New Roman" w:cs="Times New Roman"/>
-          <w:sz w:val="28"/>
-          <w:szCs w:val="28"/>
-        </w:rPr>
-      </w:pPr>
-      <w:r>
-        <w:rPr>
-          <w:rFonts w:ascii="Times New Roman" w:hAnsi="Times New Roman" w:cs="Times New Roman"/>
-          <w:sz w:val="28"/>
-          <w:szCs w:val="28"/>
-        </w:rPr>
-        <w:t>Группа: Р3107</w:t>
-      </w:r>
-    </w:p>
-    <w:p>
-      <w:pPr>
-        <w:jc w:val="right"/>
-        <w:rPr>
-          <w:rFonts w:ascii="Times New Roman" w:hAnsi="Times New Roman" w:cs="Times New Roman"/>
-          <w:sz w:val="28"/>
-          <w:szCs w:val="28"/>
-        </w:rPr>
-      </w:pPr>
-      <w:r>
-        <w:rPr>
-          <w:rFonts w:ascii="Times New Roman" w:hAnsi="Times New Roman" w:cs="Times New Roman"/>
-          <w:sz w:val="28"/>
-          <w:szCs w:val="28"/>
-        </w:rPr>
-        <w:t xml:space="preserve">Студент: </w:t>
-      </w:r>
-      <w:r>
-        <w:rPr>
-          <w:rFonts w:ascii="Times New Roman" w:hAnsi="Times New Roman" w:cs="Times New Roman"/>
-          <w:sz w:val="28"/>
-          <w:szCs w:val="28"/>
-        </w:rPr>
-        <w:t>Рязанов Никита Сергеевич</w:t>
-      </w:r>
-    </w:p>
-    <w:p>
-      <w:pPr>
-        <w:jc w:val="right"/>
-        <w:rPr>
-          <w:rFonts w:ascii="Times New Roman" w:hAnsi="Times New Roman" w:cs="Times New Roman"/>
-          <w:sz w:val="28"/>
-          <w:szCs w:val="28"/>
-        </w:rPr>
-      </w:pPr>
-      <w:r>
-        <w:rPr>
-          <w:rFonts w:ascii="Times New Roman" w:hAnsi="Times New Roman" w:cs="Times New Roman"/>
-          <w:sz w:val="28"/>
-          <w:szCs w:val="28"/>
-        </w:rPr>
-        <w:t xml:space="preserve">Преподаватель: </w:t>
-      </w:r>
-      <w:r>
-        <w:rPr>
-          <w:rFonts w:ascii="Times New Roman" w:hAnsi="Times New Roman" w:cs="Times New Roman"/>
-          <w:sz w:val="28"/>
-          <w:szCs w:val="28"/>
-        </w:rPr>
-        <w:t xml:space="preserve">Данилов </w:t>
-      </w:r>
-      <w:r>
-        <w:rPr>
-          <w:rFonts w:ascii="Times New Roman" w:hAnsi="Times New Roman" w:cs="Times New Roman"/>
-          <w:sz w:val="28"/>
-          <w:szCs w:val="28"/>
-        </w:rPr>
-        <w:t>Павел Юрьевич</w:t>
-      </w:r>
-    </w:p>
-    <w:p>
-      <w:pPr>
-        <w:spacing w:after="0" w:line="240" w:lineRule="auto"/>
-        <w:rPr>
-          <w:rFonts w:ascii="Times New Roman" w:hAnsi="Times New Roman" w:cs="Times New Roman"/>
-          <w:sz w:val="28"/>
-          <w:szCs w:val="28"/>
-        </w:rPr>
-      </w:pPr>
-      <w:r>
-        <w:rPr>
-          <w:rFonts w:ascii="Times New Roman" w:hAnsi="Times New Roman" w:cs="Times New Roman"/>
-          <w:sz w:val="28"/>
-          <w:szCs w:val="28"/>
-        </w:rPr>
-        <w:br w:type="page"/>
-      </w:r>
-    </w:p>
-    <w:p>
-      <w:pPr>
-        <w:pStyle w:val="1"/>
-        <w:jc w:val="center"/>
-        <w:rPr>
-          <w:rFonts w:ascii="Times New Roman" w:hAnsi="Times New Roman" w:cs="Times New Roman"/>
-          <w:b/>
-          <w:bCs/>
-          <w:color w:val="000000" w:themeColor="text1"/>
-        </w:rPr>
-      </w:pPr>
-      <w:bookmarkStart w:id="0" w:name="_Toc114735310"/>
-      <w:r>
-        <w:rPr>
-          <w:rFonts w:ascii="Times New Roman" w:hAnsi="Times New Roman" w:cs="Times New Roman"/>
-          <w:b/>
-          <w:bCs/>
-          <w:color w:val="000000" w:themeColor="text1"/>
-        </w:rPr>
         <w:lastRenderedPageBreak/>
         <w:t>Оглавление</w:t>
       </w:r>
-      <w:bookmarkEnd w:id="0"/>
     </w:p>
     <w:sdt>
       <w:sdtPr>
         <w:rPr>
           <w:rFonts w:ascii="Times New Roman" w:eastAsiaTheme="minorHAnsi" w:hAnsi="Times New Roman" w:cs="Times New Roman"/>
           <w:color w:val="auto"/>
-          <w:sz w:val="22"/>
-          <w:szCs w:val="22"/>
+          <w:sz w:val="24"/>
+          <w:szCs w:val="24"/>
           <w:lang w:eastAsia="en-US"/>
         </w:rPr>
         <w:id w:val="2105214456"/>
@@ -372,8 +371,8 @@
             <w:pStyle w:val="af0"/>
             <w:rPr>
               <w:rFonts w:ascii="Times New Roman" w:hAnsi="Times New Roman" w:cs="Times New Roman"/>
-              <w:sz w:val="40"/>
-              <w:szCs w:val="40"/>
+              <w:sz w:val="24"/>
+              <w:szCs w:val="24"/>
             </w:rPr>
           </w:pPr>
         </w:p>
@@ -383,12 +382,17 @@
             <w:rPr>
               <w:rFonts w:ascii="Times New Roman" w:eastAsiaTheme="minorEastAsia" w:hAnsi="Times New Roman" w:cs="Times New Roman"/>
               <w:noProof/>
-              <w:sz w:val="28"/>
-              <w:szCs w:val="28"/>
+              <w:sz w:val="24"/>
+              <w:szCs w:val="24"/>
               <w:lang w:eastAsia="ru-RU"/>
             </w:rPr>
           </w:pPr>
           <w:r>
+            <w:rPr>
+              <w:rFonts w:ascii="Times New Roman" w:hAnsi="Times New Roman" w:cs="Times New Roman"/>
+              <w:sz w:val="24"/>
+              <w:szCs w:val="24"/>
+            </w:rPr>
             <w:fldChar w:fldCharType="begin"/>
           </w:r>
           <w:r>
@@ -398,8 +402,8 @@
               <w:b/>
               <w:bCs/>
               <w:webHidden/>
-              <w:sz w:val="28"/>
-              <w:szCs w:val="28"/>
+              <w:sz w:val="24"/>
+              <w:szCs w:val="24"/>
             </w:rPr>
             <w:instrText xml:space="preserve"> TOC \z \o "1-3" \u \h</w:instrText>
           </w:r>
@@ -409,30 +413,41 @@
               <w:rFonts w:ascii="Times New Roman" w:hAnsi="Times New Roman" w:cs="Times New Roman"/>
               <w:b/>
               <w:bCs/>
-              <w:sz w:val="28"/>
-              <w:szCs w:val="28"/>
+              <w:sz w:val="24"/>
+              <w:szCs w:val="24"/>
             </w:rPr>
             <w:fldChar w:fldCharType="separate"/>
           </w:r>
-          <w:hyperlink w:anchor="_Toc114735310">
-            <w:r>
-              <w:rPr>
-                <w:rStyle w:val="a9"/>
+          <w:hyperlink w:anchor="_Toc179623069" w:history="1">
+            <w:r>
+              <w:rPr>
+                <w:rStyle w:val="a3"/>
                 <w:rFonts w:ascii="Times New Roman" w:hAnsi="Times New Roman" w:cs="Times New Roman"/>
                 <w:b/>
                 <w:bCs/>
                 <w:noProof/>
+                <w:sz w:val="24"/>
+                <w:szCs w:val="24"/>
+              </w:rPr>
+              <w:t>Задание</w:t>
+            </w:r>
+            <w:r>
+              <w:rPr>
+                <w:rFonts w:ascii="Times New Roman" w:hAnsi="Times New Roman" w:cs="Times New Roman"/>
+                <w:noProof/>
                 <w:webHidden/>
-                <w:sz w:val="28"/>
-                <w:szCs w:val="28"/>
-              </w:rPr>
-              <w:t>Оглавление</w:t>
+                <w:sz w:val="24"/>
+                <w:szCs w:val="24"/>
+              </w:rPr>
+              <w:tab/>
             </w:r>
             <w:r>
               <w:rPr>
                 <w:rFonts w:ascii="Times New Roman" w:hAnsi="Times New Roman" w:cs="Times New Roman"/>
                 <w:noProof/>
                 <w:webHidden/>
+                <w:sz w:val="24"/>
+                <w:szCs w:val="24"/>
               </w:rPr>
               <w:fldChar w:fldCharType="begin"/>
             </w:r>
@@ -441,14 +456,18 @@
                 <w:rFonts w:ascii="Times New Roman" w:hAnsi="Times New Roman" w:cs="Times New Roman"/>
                 <w:noProof/>
                 <w:webHidden/>
-              </w:rPr>
-              <w:instrText>PAGEREF _Toc114735310 \h</w:instrText>
+                <w:sz w:val="24"/>
+                <w:szCs w:val="24"/>
+              </w:rPr>
+              <w:instrText xml:space="preserve"> PAGEREF _Toc179623069 \h </w:instrText>
             </w:r>
             <w:r>
               <w:rPr>
                 <w:rFonts w:ascii="Times New Roman" w:hAnsi="Times New Roman" w:cs="Times New Roman"/>
                 <w:noProof/>
                 <w:webHidden/>
+                <w:sz w:val="24"/>
+                <w:szCs w:val="24"/>
               </w:rPr>
             </w:r>
             <w:r>
@@ -456,25 +475,28 @@
                 <w:rFonts w:ascii="Times New Roman" w:hAnsi="Times New Roman" w:cs="Times New Roman"/>
                 <w:noProof/>
                 <w:webHidden/>
+                <w:sz w:val="24"/>
+                <w:szCs w:val="24"/>
               </w:rPr>
               <w:fldChar w:fldCharType="separate"/>
             </w:r>
             <w:r>
               <w:rPr>
-                <w:rStyle w:val="a9"/>
-                <w:rFonts w:ascii="Times New Roman" w:hAnsi="Times New Roman" w:cs="Times New Roman"/>
-                <w:noProof/>
-                <w:sz w:val="28"/>
-                <w:szCs w:val="28"/>
-              </w:rPr>
-              <w:tab/>
-              <w:t>2</w:t>
-            </w:r>
-            <w:r>
-              <w:rPr>
                 <w:rFonts w:ascii="Times New Roman" w:hAnsi="Times New Roman" w:cs="Times New Roman"/>
                 <w:noProof/>
                 <w:webHidden/>
+                <w:sz w:val="24"/>
+                <w:szCs w:val="24"/>
+              </w:rPr>
+              <w:t>3</w:t>
+            </w:r>
+            <w:r>
+              <w:rPr>
+                <w:rFonts w:ascii="Times New Roman" w:hAnsi="Times New Roman" w:cs="Times New Roman"/>
+                <w:noProof/>
+                <w:webHidden/>
+                <w:sz w:val="24"/>
+                <w:szCs w:val="24"/>
               </w:rPr>
               <w:fldChar w:fldCharType="end"/>
             </w:r>
@@ -486,30 +508,41 @@
             <w:rPr>
               <w:rFonts w:ascii="Times New Roman" w:eastAsiaTheme="minorEastAsia" w:hAnsi="Times New Roman" w:cs="Times New Roman"/>
               <w:noProof/>
-              <w:sz w:val="28"/>
-              <w:szCs w:val="28"/>
+              <w:sz w:val="24"/>
+              <w:szCs w:val="24"/>
               <w:lang w:eastAsia="ru-RU"/>
             </w:rPr>
           </w:pPr>
-          <w:hyperlink w:anchor="_Toc114735311">
-            <w:r>
-              <w:rPr>
-                <w:rStyle w:val="a9"/>
+          <w:hyperlink w:anchor="_Toc179623070" w:history="1">
+            <w:r>
+              <w:rPr>
+                <w:rStyle w:val="a3"/>
                 <w:rFonts w:ascii="Times New Roman" w:hAnsi="Times New Roman" w:cs="Times New Roman"/>
                 <w:b/>
                 <w:bCs/>
                 <w:noProof/>
+                <w:sz w:val="24"/>
+                <w:szCs w:val="24"/>
+              </w:rPr>
+              <w:t>Исходный код программы</w:t>
+            </w:r>
+            <w:r>
+              <w:rPr>
+                <w:rFonts w:ascii="Times New Roman" w:hAnsi="Times New Roman" w:cs="Times New Roman"/>
+                <w:noProof/>
                 <w:webHidden/>
-                <w:sz w:val="28"/>
-                <w:szCs w:val="28"/>
-              </w:rPr>
-              <w:t>Задание</w:t>
+                <w:sz w:val="24"/>
+                <w:szCs w:val="24"/>
+              </w:rPr>
+              <w:tab/>
             </w:r>
             <w:r>
               <w:rPr>
                 <w:rFonts w:ascii="Times New Roman" w:hAnsi="Times New Roman" w:cs="Times New Roman"/>
                 <w:noProof/>
                 <w:webHidden/>
+                <w:sz w:val="24"/>
+                <w:szCs w:val="24"/>
               </w:rPr>
               <w:fldChar w:fldCharType="begin"/>
             </w:r>
@@ -518,14 +551,18 @@
                 <w:rFonts w:ascii="Times New Roman" w:hAnsi="Times New Roman" w:cs="Times New Roman"/>
                 <w:noProof/>
                 <w:webHidden/>
-              </w:rPr>
-              <w:instrText>PAGEREF _Toc114735311 \h</w:instrText>
+                <w:sz w:val="24"/>
+                <w:szCs w:val="24"/>
+              </w:rPr>
+              <w:instrText xml:space="preserve"> PAGEREF _Toc179623070 \h </w:instrText>
             </w:r>
             <w:r>
               <w:rPr>
                 <w:rFonts w:ascii="Times New Roman" w:hAnsi="Times New Roman" w:cs="Times New Roman"/>
                 <w:noProof/>
                 <w:webHidden/>
+                <w:sz w:val="24"/>
+                <w:szCs w:val="24"/>
               </w:rPr>
             </w:r>
             <w:r>
@@ -533,25 +570,28 @@
                 <w:rFonts w:ascii="Times New Roman" w:hAnsi="Times New Roman" w:cs="Times New Roman"/>
                 <w:noProof/>
                 <w:webHidden/>
+                <w:sz w:val="24"/>
+                <w:szCs w:val="24"/>
               </w:rPr>
               <w:fldChar w:fldCharType="separate"/>
             </w:r>
             <w:r>
               <w:rPr>
-                <w:rStyle w:val="a9"/>
-                <w:rFonts w:ascii="Times New Roman" w:hAnsi="Times New Roman" w:cs="Times New Roman"/>
-                <w:noProof/>
-                <w:sz w:val="28"/>
-                <w:szCs w:val="28"/>
-              </w:rPr>
-              <w:tab/>
-              <w:t>3</w:t>
-            </w:r>
-            <w:r>
-              <w:rPr>
                 <w:rFonts w:ascii="Times New Roman" w:hAnsi="Times New Roman" w:cs="Times New Roman"/>
                 <w:noProof/>
                 <w:webHidden/>
+                <w:sz w:val="24"/>
+                <w:szCs w:val="24"/>
+              </w:rPr>
+              <w:t>4</w:t>
+            </w:r>
+            <w:r>
+              <w:rPr>
+                <w:rFonts w:ascii="Times New Roman" w:hAnsi="Times New Roman" w:cs="Times New Roman"/>
+                <w:noProof/>
+                <w:webHidden/>
+                <w:sz w:val="24"/>
+                <w:szCs w:val="24"/>
               </w:rPr>
               <w:fldChar w:fldCharType="end"/>
             </w:r>
@@ -563,30 +603,41 @@
             <w:rPr>
               <w:rFonts w:ascii="Times New Roman" w:eastAsiaTheme="minorEastAsia" w:hAnsi="Times New Roman" w:cs="Times New Roman"/>
               <w:noProof/>
-              <w:sz w:val="28"/>
-              <w:szCs w:val="28"/>
+              <w:sz w:val="24"/>
+              <w:szCs w:val="24"/>
               <w:lang w:eastAsia="ru-RU"/>
             </w:rPr>
           </w:pPr>
-          <w:hyperlink w:anchor="_Toc114735312">
-            <w:r>
-              <w:rPr>
-                <w:rStyle w:val="a9"/>
+          <w:hyperlink w:anchor="_Toc179623071" w:history="1">
+            <w:r>
+              <w:rPr>
+                <w:rStyle w:val="a3"/>
                 <w:rFonts w:ascii="Times New Roman" w:hAnsi="Times New Roman" w:cs="Times New Roman"/>
                 <w:b/>
                 <w:bCs/>
                 <w:noProof/>
+                <w:sz w:val="24"/>
+                <w:szCs w:val="24"/>
+              </w:rPr>
+              <w:t>Результат работы программы</w:t>
+            </w:r>
+            <w:r>
+              <w:rPr>
+                <w:rFonts w:ascii="Times New Roman" w:hAnsi="Times New Roman" w:cs="Times New Roman"/>
+                <w:noProof/>
                 <w:webHidden/>
-                <w:sz w:val="28"/>
-                <w:szCs w:val="28"/>
-              </w:rPr>
-              <w:t>Исходный код программы</w:t>
+                <w:sz w:val="24"/>
+                <w:szCs w:val="24"/>
+              </w:rPr>
+              <w:tab/>
             </w:r>
             <w:r>
               <w:rPr>
                 <w:rFonts w:ascii="Times New Roman" w:hAnsi="Times New Roman" w:cs="Times New Roman"/>
                 <w:noProof/>
                 <w:webHidden/>
+                <w:sz w:val="24"/>
+                <w:szCs w:val="24"/>
               </w:rPr>
               <w:fldChar w:fldCharType="begin"/>
             </w:r>
@@ -595,14 +646,18 @@
                 <w:rFonts w:ascii="Times New Roman" w:hAnsi="Times New Roman" w:cs="Times New Roman"/>
                 <w:noProof/>
                 <w:webHidden/>
-              </w:rPr>
-              <w:instrText>PAGEREF _Toc114735312 \h</w:instrText>
+                <w:sz w:val="24"/>
+                <w:szCs w:val="24"/>
+              </w:rPr>
+              <w:instrText xml:space="preserve"> PAGEREF _Toc179623071 \h </w:instrText>
             </w:r>
             <w:r>
               <w:rPr>
                 <w:rFonts w:ascii="Times New Roman" w:hAnsi="Times New Roman" w:cs="Times New Roman"/>
                 <w:noProof/>
                 <w:webHidden/>
+                <w:sz w:val="24"/>
+                <w:szCs w:val="24"/>
               </w:rPr>
             </w:r>
             <w:r>
@@ -610,25 +665,28 @@
                 <w:rFonts w:ascii="Times New Roman" w:hAnsi="Times New Roman" w:cs="Times New Roman"/>
                 <w:noProof/>
                 <w:webHidden/>
+                <w:sz w:val="24"/>
+                <w:szCs w:val="24"/>
               </w:rPr>
               <w:fldChar w:fldCharType="separate"/>
             </w:r>
             <w:r>
               <w:rPr>
-                <w:rStyle w:val="a9"/>
-                <w:rFonts w:ascii="Times New Roman" w:hAnsi="Times New Roman" w:cs="Times New Roman"/>
-                <w:noProof/>
-                <w:sz w:val="28"/>
-                <w:szCs w:val="28"/>
-              </w:rPr>
-              <w:tab/>
-              <w:t>4</w:t>
-            </w:r>
-            <w:r>
-              <w:rPr>
                 <w:rFonts w:ascii="Times New Roman" w:hAnsi="Times New Roman" w:cs="Times New Roman"/>
                 <w:noProof/>
                 <w:webHidden/>
+                <w:sz w:val="24"/>
+                <w:szCs w:val="24"/>
+              </w:rPr>
+              <w:t>5</w:t>
+            </w:r>
+            <w:r>
+              <w:rPr>
+                <w:rFonts w:ascii="Times New Roman" w:hAnsi="Times New Roman" w:cs="Times New Roman"/>
+                <w:noProof/>
+                <w:webHidden/>
+                <w:sz w:val="24"/>
+                <w:szCs w:val="24"/>
               </w:rPr>
               <w:fldChar w:fldCharType="end"/>
             </w:r>
@@ -640,30 +698,41 @@
             <w:rPr>
               <w:rFonts w:ascii="Times New Roman" w:eastAsiaTheme="minorEastAsia" w:hAnsi="Times New Roman" w:cs="Times New Roman"/>
               <w:noProof/>
-              <w:sz w:val="28"/>
-              <w:szCs w:val="28"/>
+              <w:sz w:val="24"/>
+              <w:szCs w:val="24"/>
               <w:lang w:eastAsia="ru-RU"/>
             </w:rPr>
           </w:pPr>
-          <w:hyperlink w:anchor="_Toc114735313">
-            <w:r>
-              <w:rPr>
-                <w:rStyle w:val="a9"/>
+          <w:hyperlink w:anchor="_Toc179623072" w:history="1">
+            <w:r>
+              <w:rPr>
+                <w:rStyle w:val="a3"/>
                 <w:rFonts w:ascii="Times New Roman" w:hAnsi="Times New Roman" w:cs="Times New Roman"/>
                 <w:b/>
                 <w:bCs/>
                 <w:noProof/>
+                <w:sz w:val="24"/>
+                <w:szCs w:val="24"/>
+              </w:rPr>
+              <w:t>Вывод</w:t>
+            </w:r>
+            <w:r>
+              <w:rPr>
+                <w:rFonts w:ascii="Times New Roman" w:hAnsi="Times New Roman" w:cs="Times New Roman"/>
+                <w:noProof/>
                 <w:webHidden/>
-                <w:sz w:val="28"/>
-                <w:szCs w:val="28"/>
-              </w:rPr>
-              <w:t>Результат работы программы</w:t>
+                <w:sz w:val="24"/>
+                <w:szCs w:val="24"/>
+              </w:rPr>
+              <w:tab/>
             </w:r>
             <w:r>
               <w:rPr>
                 <w:rFonts w:ascii="Times New Roman" w:hAnsi="Times New Roman" w:cs="Times New Roman"/>
                 <w:noProof/>
                 <w:webHidden/>
+                <w:sz w:val="24"/>
+                <w:szCs w:val="24"/>
               </w:rPr>
               <w:fldChar w:fldCharType="begin"/>
             </w:r>
@@ -672,14 +741,18 @@
                 <w:rFonts w:ascii="Times New Roman" w:hAnsi="Times New Roman" w:cs="Times New Roman"/>
                 <w:noProof/>
                 <w:webHidden/>
-              </w:rPr>
-              <w:instrText>PAGEREF _Toc114735313 \h</w:instrText>
+                <w:sz w:val="24"/>
+                <w:szCs w:val="24"/>
+              </w:rPr>
+              <w:instrText xml:space="preserve"> PAGEREF _Toc179623072 \h </w:instrText>
             </w:r>
             <w:r>
               <w:rPr>
                 <w:rFonts w:ascii="Times New Roman" w:hAnsi="Times New Roman" w:cs="Times New Roman"/>
                 <w:noProof/>
                 <w:webHidden/>
+                <w:sz w:val="24"/>
+                <w:szCs w:val="24"/>
               </w:rPr>
             </w:r>
             <w:r>
@@ -687,25 +760,28 @@
                 <w:rFonts w:ascii="Times New Roman" w:hAnsi="Times New Roman" w:cs="Times New Roman"/>
                 <w:noProof/>
                 <w:webHidden/>
+                <w:sz w:val="24"/>
+                <w:szCs w:val="24"/>
               </w:rPr>
               <w:fldChar w:fldCharType="separate"/>
             </w:r>
             <w:r>
               <w:rPr>
-                <w:rStyle w:val="a9"/>
-                <w:rFonts w:ascii="Times New Roman" w:hAnsi="Times New Roman" w:cs="Times New Roman"/>
-                <w:noProof/>
-                <w:sz w:val="28"/>
-                <w:szCs w:val="28"/>
-              </w:rPr>
-              <w:tab/>
-              <w:t>5</w:t>
-            </w:r>
-            <w:r>
-              <w:rPr>
                 <w:rFonts w:ascii="Times New Roman" w:hAnsi="Times New Roman" w:cs="Times New Roman"/>
                 <w:noProof/>
                 <w:webHidden/>
+                <w:sz w:val="24"/>
+                <w:szCs w:val="24"/>
+              </w:rPr>
+              <w:t>6</w:t>
+            </w:r>
+            <w:r>
+              <w:rPr>
+                <w:rFonts w:ascii="Times New Roman" w:hAnsi="Times New Roman" w:cs="Times New Roman"/>
+                <w:noProof/>
+                <w:webHidden/>
+                <w:sz w:val="24"/>
+                <w:szCs w:val="24"/>
               </w:rPr>
               <w:fldChar w:fldCharType="end"/>
             </w:r>
@@ -716,82 +792,17 @@
             <w:pStyle w:val="11"/>
             <w:rPr>
               <w:rFonts w:ascii="Times New Roman" w:eastAsiaTheme="minorEastAsia" w:hAnsi="Times New Roman" w:cs="Times New Roman"/>
-              <w:sz w:val="28"/>
-              <w:szCs w:val="28"/>
+              <w:sz w:val="24"/>
+              <w:szCs w:val="24"/>
               <w:lang w:eastAsia="ru-RU"/>
             </w:rPr>
           </w:pPr>
-          <w:hyperlink w:anchor="_Toc114735314">
-            <w:r>
-              <w:rPr>
-                <w:rStyle w:val="a9"/>
-                <w:rFonts w:ascii="Times New Roman" w:hAnsi="Times New Roman" w:cs="Times New Roman"/>
-                <w:b/>
-                <w:bCs/>
-                <w:noProof/>
-                <w:webHidden/>
-                <w:sz w:val="28"/>
-                <w:szCs w:val="28"/>
-              </w:rPr>
-              <w:t>Вывод</w:t>
-            </w:r>
-            <w:r>
-              <w:rPr>
-                <w:rFonts w:ascii="Times New Roman" w:hAnsi="Times New Roman" w:cs="Times New Roman"/>
-                <w:noProof/>
-                <w:webHidden/>
-              </w:rPr>
-              <w:fldChar w:fldCharType="begin"/>
-            </w:r>
-            <w:r>
-              <w:rPr>
-                <w:rFonts w:ascii="Times New Roman" w:hAnsi="Times New Roman" w:cs="Times New Roman"/>
-                <w:noProof/>
-                <w:webHidden/>
-              </w:rPr>
-              <w:instrText>PAGEREF _Toc114735314 \h</w:instrText>
-            </w:r>
-            <w:r>
-              <w:rPr>
-                <w:rFonts w:ascii="Times New Roman" w:hAnsi="Times New Roman" w:cs="Times New Roman"/>
-                <w:noProof/>
-                <w:webHidden/>
-              </w:rPr>
-            </w:r>
-            <w:r>
-              <w:rPr>
-                <w:rFonts w:ascii="Times New Roman" w:hAnsi="Times New Roman" w:cs="Times New Roman"/>
-                <w:noProof/>
-                <w:webHidden/>
-              </w:rPr>
-              <w:fldChar w:fldCharType="separate"/>
-            </w:r>
-            <w:r>
-              <w:rPr>
-                <w:rStyle w:val="a9"/>
-                <w:rFonts w:ascii="Times New Roman" w:hAnsi="Times New Roman" w:cs="Times New Roman"/>
-                <w:noProof/>
-                <w:sz w:val="28"/>
-                <w:szCs w:val="28"/>
-              </w:rPr>
-              <w:tab/>
-              <w:t>6</w:t>
-            </w:r>
-            <w:r>
-              <w:rPr>
-                <w:rFonts w:ascii="Times New Roman" w:hAnsi="Times New Roman" w:cs="Times New Roman"/>
-                <w:noProof/>
-                <w:webHidden/>
-              </w:rPr>
-              <w:fldChar w:fldCharType="end"/>
-            </w:r>
-          </w:hyperlink>
           <w:r>
             <w:rPr>
               <w:rStyle w:val="a9"/>
               <w:rFonts w:ascii="Times New Roman" w:hAnsi="Times New Roman" w:cs="Times New Roman"/>
-              <w:sz w:val="28"/>
-              <w:szCs w:val="28"/>
+              <w:sz w:val="24"/>
+              <w:szCs w:val="24"/>
             </w:rPr>
             <w:fldChar w:fldCharType="end"/>
           </w:r>
@@ -805,15 +816,15 @@
           <w:rFonts w:ascii="Times New Roman" w:hAnsi="Times New Roman" w:cs="Times New Roman"/>
           <w:b/>
           <w:bCs/>
-          <w:sz w:val="32"/>
-          <w:szCs w:val="32"/>
-        </w:rPr>
-      </w:pPr>
-      <w:r>
-        <w:rPr>
-          <w:rFonts w:ascii="Times New Roman" w:hAnsi="Times New Roman" w:cs="Times New Roman"/>
-          <w:sz w:val="28"/>
-          <w:szCs w:val="28"/>
+          <w:sz w:val="24"/>
+          <w:szCs w:val="24"/>
+        </w:rPr>
+      </w:pPr>
+      <w:r>
+        <w:rPr>
+          <w:rFonts w:ascii="Times New Roman" w:hAnsi="Times New Roman" w:cs="Times New Roman"/>
+          <w:sz w:val="24"/>
+          <w:szCs w:val="24"/>
         </w:rPr>
         <w:br w:type="page"/>
       </w:r>
@@ -827,28 +838,32 @@
           <w:b/>
           <w:bCs/>
           <w:color w:val="000000" w:themeColor="text1"/>
-        </w:rPr>
-      </w:pPr>
-      <w:bookmarkStart w:id="1" w:name="_Toc114735311"/>
+          <w:sz w:val="24"/>
+          <w:szCs w:val="24"/>
+        </w:rPr>
+      </w:pPr>
+      <w:bookmarkStart w:id="0" w:name="_Toc179623069"/>
       <w:r>
         <w:rPr>
           <w:rFonts w:ascii="Times New Roman" w:hAnsi="Times New Roman" w:cs="Times New Roman"/>
           <w:b/>
           <w:bCs/>
           <w:color w:val="000000" w:themeColor="text1"/>
+          <w:sz w:val="24"/>
+          <w:szCs w:val="24"/>
         </w:rPr>
         <w:lastRenderedPageBreak/>
         <w:t>Задание</w:t>
       </w:r>
-      <w:bookmarkEnd w:id="1"/>
+      <w:bookmarkEnd w:id="0"/>
     </w:p>
     <w:p>
       <w:pPr>
         <w:jc w:val="both"/>
         <w:rPr>
           <w:rFonts w:ascii="Times New Roman" w:hAnsi="Times New Roman" w:cs="Times New Roman"/>
-          <w:sz w:val="28"/>
-          <w:szCs w:val="28"/>
+          <w:sz w:val="24"/>
+          <w:szCs w:val="24"/>
         </w:rPr>
       </w:pPr>
     </w:p>
@@ -857,16 +872,16 @@
         <w:jc w:val="center"/>
         <w:rPr>
           <w:rFonts w:ascii="Times New Roman" w:hAnsi="Times New Roman" w:cs="Times New Roman"/>
-          <w:sz w:val="28"/>
-          <w:szCs w:val="28"/>
+          <w:sz w:val="24"/>
+          <w:szCs w:val="24"/>
         </w:rPr>
       </w:pPr>
       <w:r>
         <w:rPr>
           <w:rFonts w:ascii="Times New Roman" w:hAnsi="Times New Roman" w:cs="Times New Roman"/>
           <w:noProof/>
-          <w:sz w:val="28"/>
-          <w:szCs w:val="28"/>
+          <w:sz w:val="24"/>
+          <w:szCs w:val="24"/>
         </w:rPr>
         <w:drawing>
           <wp:inline distT="0" distB="0" distL="0" distR="0" wp14:anchorId="2F82ABD2" wp14:editId="4BC1B6CB">
@@ -910,15 +925,15 @@
         <w:spacing w:after="0" w:line="240" w:lineRule="auto"/>
         <w:rPr>
           <w:rFonts w:ascii="Times New Roman" w:hAnsi="Times New Roman" w:cs="Times New Roman"/>
-          <w:sz w:val="32"/>
-          <w:szCs w:val="32"/>
-        </w:rPr>
-      </w:pPr>
-      <w:r>
-        <w:rPr>
-          <w:rFonts w:ascii="Times New Roman" w:hAnsi="Times New Roman" w:cs="Times New Roman"/>
-          <w:sz w:val="28"/>
-          <w:szCs w:val="28"/>
+          <w:sz w:val="24"/>
+          <w:szCs w:val="24"/>
+        </w:rPr>
+      </w:pPr>
+      <w:r>
+        <w:rPr>
+          <w:rFonts w:ascii="Times New Roman" w:hAnsi="Times New Roman" w:cs="Times New Roman"/>
+          <w:sz w:val="24"/>
+          <w:szCs w:val="24"/>
         </w:rPr>
         <w:br w:type="page"/>
       </w:r>
@@ -932,26 +947,31 @@
           <w:b/>
           <w:bCs/>
           <w:color w:val="000000" w:themeColor="text1"/>
-        </w:rPr>
-      </w:pPr>
-      <w:bookmarkStart w:id="2" w:name="_Toc114735312"/>
+          <w:sz w:val="24"/>
+          <w:szCs w:val="24"/>
+        </w:rPr>
+      </w:pPr>
+      <w:bookmarkStart w:id="1" w:name="_Toc179623070"/>
       <w:r>
         <w:rPr>
           <w:rFonts w:ascii="Times New Roman" w:hAnsi="Times New Roman" w:cs="Times New Roman"/>
           <w:b/>
           <w:bCs/>
           <w:color w:val="000000" w:themeColor="text1"/>
+          <w:sz w:val="24"/>
+          <w:szCs w:val="24"/>
         </w:rPr>
         <w:lastRenderedPageBreak/>
         <w:t>Исходный код программы</w:t>
       </w:r>
-      <w:bookmarkStart w:id="3" w:name="_Toc114735313"/>
-      <w:bookmarkEnd w:id="2"/>
-    </w:p>
-    <w:p>
-      <w:pPr>
-        <w:rPr>
-          <w:rFonts w:ascii="Times New Roman" w:hAnsi="Times New Roman" w:cs="Times New Roman"/>
+      <w:bookmarkEnd w:id="1"/>
+    </w:p>
+    <w:p>
+      <w:pPr>
+        <w:rPr>
+          <w:rFonts w:ascii="Times New Roman" w:hAnsi="Times New Roman" w:cs="Times New Roman"/>
+          <w:sz w:val="24"/>
+          <w:szCs w:val="24"/>
         </w:rPr>
       </w:pPr>
     </w:p>
@@ -965,8 +985,8 @@
         <w:rPr>
           <w:rStyle w:val="a3"/>
           <w:rFonts w:ascii="Times New Roman" w:hAnsi="Times New Roman" w:cs="Times New Roman"/>
-          <w:sz w:val="28"/>
-          <w:szCs w:val="28"/>
+          <w:sz w:val="24"/>
+          <w:szCs w:val="24"/>
         </w:rPr>
       </w:pPr>
       <w:hyperlink r:id="rId9" w:history="1">
@@ -974,8 +994,8 @@
           <w:rPr>
             <w:rStyle w:val="a3"/>
             <w:rFonts w:ascii="Times New Roman" w:hAnsi="Times New Roman" w:cs="Times New Roman"/>
-            <w:sz w:val="28"/>
-            <w:szCs w:val="28"/>
+            <w:sz w:val="24"/>
+            <w:szCs w:val="24"/>
           </w:rPr>
           <w:t>GitHub</w:t>
         </w:r>
@@ -987,16 +1007,17 @@
         <w:rPr>
           <w:rStyle w:val="a3"/>
           <w:rFonts w:ascii="Times New Roman" w:hAnsi="Times New Roman" w:cs="Times New Roman"/>
-          <w:sz w:val="28"/>
-          <w:szCs w:val="28"/>
+          <w:sz w:val="24"/>
+          <w:szCs w:val="24"/>
         </w:rPr>
       </w:pPr>
       <w:r>
         <w:rPr>
           <w:rStyle w:val="a3"/>
           <w:rFonts w:ascii="Times New Roman" w:hAnsi="Times New Roman" w:cs="Times New Roman"/>
-          <w:sz w:val="28"/>
-          <w:szCs w:val="28"/>
+          <w:noProof/>
+          <w:sz w:val="24"/>
+          <w:szCs w:val="24"/>
         </w:rPr>
         <w:drawing>
           <wp:inline distT="0" distB="0" distL="0" distR="0" wp14:anchorId="6CD90A29" wp14:editId="5D67AD8B">
@@ -1038,8 +1059,8 @@
         <w:rPr>
           <w:rStyle w:val="a3"/>
           <w:rFonts w:ascii="Times New Roman" w:hAnsi="Times New Roman" w:cs="Times New Roman"/>
-          <w:sz w:val="28"/>
-          <w:szCs w:val="28"/>
+          <w:sz w:val="24"/>
+          <w:szCs w:val="24"/>
         </w:rPr>
         <w:br w:type="page"/>
       </w:r>
@@ -1053,21 +1074,34 @@
           <w:b/>
           <w:bCs/>
           <w:color w:val="000000" w:themeColor="text1"/>
-        </w:rPr>
-      </w:pPr>
+          <w:sz w:val="24"/>
+          <w:szCs w:val="24"/>
+        </w:rPr>
+      </w:pPr>
+      <w:bookmarkStart w:id="2" w:name="_Toc179623071"/>
       <w:r>
         <w:rPr>
           <w:rFonts w:ascii="Times New Roman" w:hAnsi="Times New Roman" w:cs="Times New Roman"/>
           <w:b/>
           <w:bCs/>
           <w:color w:val="000000" w:themeColor="text1"/>
+          <w:sz w:val="24"/>
+          <w:szCs w:val="24"/>
         </w:rPr>
         <w:lastRenderedPageBreak/>
         <w:t>Результат работы программы</w:t>
       </w:r>
-      <w:bookmarkEnd w:id="3"/>
-    </w:p>
-    <w:p/>
+      <w:bookmarkEnd w:id="2"/>
+    </w:p>
+    <w:p>
+      <w:pPr>
+        <w:rPr>
+          <w:rFonts w:ascii="Times New Roman" w:hAnsi="Times New Roman" w:cs="Times New Roman"/>
+          <w:sz w:val="24"/>
+          <w:szCs w:val="24"/>
+        </w:rPr>
+      </w:pPr>
+    </w:p>
     <w:p>
       <w:pPr>
         <w:pStyle w:val="af"/>
@@ -1078,23 +1112,23 @@
         <w:jc w:val="both"/>
         <w:rPr>
           <w:rFonts w:ascii="Times New Roman" w:hAnsi="Times New Roman" w:cs="Times New Roman"/>
-          <w:sz w:val="28"/>
-          <w:szCs w:val="28"/>
-        </w:rPr>
-      </w:pPr>
-      <w:r>
-        <w:rPr>
-          <w:rFonts w:ascii="Times New Roman" w:hAnsi="Times New Roman" w:cs="Times New Roman"/>
-          <w:sz w:val="28"/>
-          <w:szCs w:val="28"/>
+          <w:sz w:val="24"/>
+          <w:szCs w:val="24"/>
+        </w:rPr>
+      </w:pPr>
+      <w:r>
+        <w:rPr>
+          <w:rFonts w:ascii="Times New Roman" w:hAnsi="Times New Roman" w:cs="Times New Roman"/>
+          <w:sz w:val="24"/>
+          <w:szCs w:val="24"/>
         </w:rPr>
         <w:t xml:space="preserve">Возможный вариант результаты работы, так как </w:t>
       </w:r>
       <w:r>
         <w:rPr>
           <w:rFonts w:ascii="Times New Roman" w:hAnsi="Times New Roman" w:cs="Times New Roman"/>
-          <w:sz w:val="28"/>
-          <w:szCs w:val="28"/>
+          <w:sz w:val="24"/>
+          <w:szCs w:val="24"/>
         </w:rPr>
         <w:t>при запуске один из массивов заполнятся случайными числами.</w:t>
       </w:r>
@@ -1104,12 +1138,16 @@
         <w:jc w:val="center"/>
         <w:rPr>
           <w:rFonts w:ascii="Times New Roman" w:hAnsi="Times New Roman" w:cs="Times New Roman"/>
+          <w:sz w:val="24"/>
+          <w:szCs w:val="24"/>
         </w:rPr>
       </w:pPr>
       <w:r>
         <w:rPr>
           <w:rFonts w:ascii="Times New Roman" w:hAnsi="Times New Roman" w:cs="Times New Roman"/>
           <w:noProof/>
+          <w:sz w:val="24"/>
+          <w:szCs w:val="24"/>
         </w:rPr>
         <w:drawing>
           <wp:inline distT="0" distB="0" distL="0" distR="0" wp14:anchorId="6A907749" wp14:editId="335F17B0">
@@ -1156,19 +1194,18 @@
           <w:b/>
           <w:bCs/>
           <w:noProof/>
-          <w:sz w:val="28"/>
-          <w:szCs w:val="28"/>
-        </w:rPr>
-      </w:pPr>
-      <w:bookmarkStart w:id="4" w:name="_Toc114735314"/>
+          <w:sz w:val="24"/>
+          <w:szCs w:val="24"/>
+        </w:rPr>
+      </w:pPr>
       <w:r>
         <w:rPr>
           <w:rFonts w:ascii="Times New Roman" w:hAnsi="Times New Roman" w:cs="Times New Roman"/>
           <w:b/>
           <w:bCs/>
           <w:noProof/>
-          <w:sz w:val="28"/>
-          <w:szCs w:val="28"/>
+          <w:sz w:val="24"/>
+          <w:szCs w:val="24"/>
         </w:rPr>
         <w:br w:type="page"/>
       </w:r>
@@ -1182,64 +1219,71 @@
           <w:b/>
           <w:bCs/>
           <w:color w:val="auto"/>
-        </w:rPr>
-      </w:pPr>
+          <w:sz w:val="24"/>
+          <w:szCs w:val="24"/>
+        </w:rPr>
+      </w:pPr>
+      <w:bookmarkStart w:id="3" w:name="_Toc179623072"/>
       <w:r>
         <w:rPr>
           <w:rFonts w:ascii="Times New Roman" w:hAnsi="Times New Roman" w:cs="Times New Roman"/>
           <w:b/>
           <w:bCs/>
           <w:color w:val="auto"/>
+          <w:sz w:val="24"/>
+          <w:szCs w:val="24"/>
         </w:rPr>
         <w:lastRenderedPageBreak/>
         <w:t>Вывод</w:t>
       </w:r>
-      <w:bookmarkEnd w:id="4"/>
-    </w:p>
-    <w:p>
-      <w:pPr>
-        <w:rPr>
-          <w:rFonts w:ascii="Times New Roman" w:hAnsi="Times New Roman" w:cs="Times New Roman"/>
-        </w:rPr>
-      </w:pPr>
-    </w:p>
-    <w:p>
-      <w:pPr>
-        <w:rPr>
-          <w:rFonts w:ascii="Times New Roman" w:hAnsi="Times New Roman" w:cs="Times New Roman"/>
-          <w:sz w:val="28"/>
-          <w:szCs w:val="28"/>
-        </w:rPr>
-      </w:pPr>
-      <w:r>
-        <w:rPr>
-          <w:rFonts w:ascii="Times New Roman" w:hAnsi="Times New Roman" w:cs="Times New Roman"/>
-          <w:sz w:val="28"/>
-          <w:szCs w:val="28"/>
+      <w:bookmarkEnd w:id="3"/>
+    </w:p>
+    <w:p>
+      <w:pPr>
+        <w:rPr>
+          <w:rFonts w:ascii="Times New Roman" w:hAnsi="Times New Roman" w:cs="Times New Roman"/>
+          <w:sz w:val="24"/>
+          <w:szCs w:val="24"/>
+        </w:rPr>
+      </w:pPr>
+    </w:p>
+    <w:p>
+      <w:pPr>
+        <w:rPr>
+          <w:rFonts w:ascii="Times New Roman" w:hAnsi="Times New Roman" w:cs="Times New Roman"/>
+          <w:sz w:val="24"/>
+          <w:szCs w:val="24"/>
+        </w:rPr>
+      </w:pPr>
+      <w:r>
+        <w:rPr>
+          <w:rFonts w:ascii="Times New Roman" w:hAnsi="Times New Roman" w:cs="Times New Roman"/>
+          <w:sz w:val="24"/>
+          <w:szCs w:val="24"/>
         </w:rPr>
         <w:t xml:space="preserve">В ходе </w:t>
       </w:r>
       <w:r>
         <w:rPr>
           <w:rFonts w:ascii="Times New Roman" w:hAnsi="Times New Roman" w:cs="Times New Roman"/>
-          <w:sz w:val="28"/>
-          <w:szCs w:val="28"/>
+          <w:sz w:val="24"/>
+          <w:szCs w:val="24"/>
         </w:rPr>
         <w:t xml:space="preserve">выполнения </w:t>
       </w:r>
       <w:r>
         <w:rPr>
           <w:rFonts w:ascii="Times New Roman" w:hAnsi="Times New Roman" w:cs="Times New Roman"/>
-          <w:sz w:val="28"/>
-          <w:szCs w:val="28"/>
+          <w:sz w:val="24"/>
+          <w:szCs w:val="24"/>
         </w:rPr>
         <w:t xml:space="preserve">лабораторной работы, я </w:t>
       </w:r>
       <w:r>
         <w:rPr>
           <w:rFonts w:ascii="Times New Roman" w:hAnsi="Times New Roman" w:cs="Times New Roman"/>
-          <w:sz w:val="28"/>
-          <w:szCs w:val="28"/>
+          <w:sz w:val="24"/>
+          <w:szCs w:val="24"/>
         </w:rPr>
         <w:t>сделал следующее:</w:t>
       </w:r>
@@ -1253,33 +1297,25 @@
         </w:numPr>
         <w:rPr>
           <w:rFonts w:ascii="Times New Roman" w:hAnsi="Times New Roman" w:cs="Times New Roman"/>
-          <w:sz w:val="28"/>
-          <w:szCs w:val="28"/>
-        </w:rPr>
-      </w:pPr>
-      <w:r>
-        <w:rPr>
-          <w:rFonts w:ascii="Times New Roman" w:hAnsi="Times New Roman" w:cs="Times New Roman"/>
-          <w:sz w:val="28"/>
-          <w:szCs w:val="28"/>
+          <w:sz w:val="24"/>
+          <w:szCs w:val="24"/>
+        </w:rPr>
+      </w:pPr>
+      <w:r>
+        <w:rPr>
+          <w:rFonts w:ascii="Times New Roman" w:hAnsi="Times New Roman" w:cs="Times New Roman"/>
+          <w:sz w:val="24"/>
+          <w:szCs w:val="24"/>
         </w:rPr>
         <w:t>поработал</w:t>
       </w:r>
       <w:r>
         <w:rPr>
           <w:rFonts w:ascii="Times New Roman" w:hAnsi="Times New Roman" w:cs="Times New Roman"/>
-          <w:sz w:val="28"/>
-          <w:szCs w:val="28"/>
-        </w:rPr>
-        <w:t xml:space="preserve"> с удаленным сервером «helios»</w:t>
-      </w:r>
-      <w:r>
-        <w:rPr>
-          <w:rFonts w:ascii="Times New Roman" w:hAnsi="Times New Roman" w:cs="Times New Roman"/>
-          <w:sz w:val="28"/>
-          <w:szCs w:val="28"/>
-        </w:rPr>
-        <w:t>;</w:t>
+          <w:sz w:val="24"/>
+          <w:szCs w:val="24"/>
+        </w:rPr>
+        <w:t xml:space="preserve"> с удаленным сервером «helios»;</w:t>
       </w:r>
     </w:p>
     <w:p>
@@ -1291,31 +1327,31 @@
         </w:numPr>
         <w:rPr>
           <w:rFonts w:ascii="Times New Roman" w:hAnsi="Times New Roman" w:cs="Times New Roman"/>
-          <w:sz w:val="28"/>
-          <w:szCs w:val="28"/>
-        </w:rPr>
-      </w:pPr>
-      <w:r>
-        <w:rPr>
-          <w:rFonts w:ascii="Times New Roman" w:hAnsi="Times New Roman" w:cs="Times New Roman"/>
-          <w:sz w:val="28"/>
-          <w:szCs w:val="28"/>
+          <w:sz w:val="24"/>
+          <w:szCs w:val="24"/>
+        </w:rPr>
+      </w:pPr>
+      <w:r>
+        <w:rPr>
+          <w:rFonts w:ascii="Times New Roman" w:hAnsi="Times New Roman" w:cs="Times New Roman"/>
+          <w:sz w:val="24"/>
+          <w:szCs w:val="24"/>
         </w:rPr>
         <w:t xml:space="preserve">познакомился с синтаксисом </w:t>
       </w:r>
       <w:r>
         <w:rPr>
           <w:rFonts w:ascii="Times New Roman" w:hAnsi="Times New Roman" w:cs="Times New Roman"/>
-          <w:sz w:val="28"/>
-          <w:szCs w:val="28"/>
+          <w:sz w:val="24"/>
+          <w:szCs w:val="24"/>
         </w:rPr>
         <w:t xml:space="preserve">ЯП </w:t>
       </w:r>
       <w:r>
         <w:rPr>
           <w:rFonts w:ascii="Times New Roman" w:hAnsi="Times New Roman" w:cs="Times New Roman"/>
-          <w:sz w:val="28"/>
-          <w:szCs w:val="28"/>
+          <w:sz w:val="24"/>
+          <w:szCs w:val="24"/>
           <w:lang w:val="en-US"/>
         </w:rPr>
         <w:t>Java</w:t>
@@ -1323,8 +1359,8 @@
       <w:r>
         <w:rPr>
           <w:rFonts w:ascii="Times New Roman" w:hAnsi="Times New Roman" w:cs="Times New Roman"/>
-          <w:sz w:val="28"/>
-          <w:szCs w:val="28"/>
+          <w:sz w:val="24"/>
+          <w:szCs w:val="24"/>
         </w:rPr>
         <w:t xml:space="preserve">; </w:t>
       </w:r>
@@ -1338,63 +1374,63 @@
         </w:numPr>
         <w:rPr>
           <w:rFonts w:ascii="Times New Roman" w:hAnsi="Times New Roman" w:cs="Times New Roman"/>
-          <w:sz w:val="28"/>
-          <w:szCs w:val="28"/>
-        </w:rPr>
-      </w:pPr>
-      <w:r>
-        <w:rPr>
-          <w:rFonts w:ascii="Times New Roman" w:hAnsi="Times New Roman" w:cs="Times New Roman"/>
-          <w:sz w:val="28"/>
-          <w:szCs w:val="28"/>
+          <w:sz w:val="24"/>
+          <w:szCs w:val="24"/>
+        </w:rPr>
+      </w:pPr>
+      <w:r>
+        <w:rPr>
+          <w:rFonts w:ascii="Times New Roman" w:hAnsi="Times New Roman" w:cs="Times New Roman"/>
+          <w:sz w:val="24"/>
+          <w:szCs w:val="24"/>
         </w:rPr>
         <w:t>поработал с числовыми типами данных, с одномерными и двумерными массивами</w:t>
       </w:r>
       <w:r>
         <w:rPr>
           <w:rFonts w:ascii="Times New Roman" w:hAnsi="Times New Roman" w:cs="Times New Roman"/>
-          <w:sz w:val="28"/>
-          <w:szCs w:val="28"/>
+          <w:sz w:val="24"/>
+          <w:szCs w:val="24"/>
         </w:rPr>
         <w:t>, с циклами</w:t>
       </w:r>
       <w:r>
         <w:rPr>
           <w:rFonts w:ascii="Times New Roman" w:hAnsi="Times New Roman" w:cs="Times New Roman"/>
-          <w:sz w:val="28"/>
-          <w:szCs w:val="28"/>
+          <w:sz w:val="24"/>
+          <w:szCs w:val="24"/>
         </w:rPr>
         <w:t xml:space="preserve">, </w:t>
       </w:r>
       <w:r>
         <w:rPr>
           <w:rFonts w:ascii="Times New Roman" w:hAnsi="Times New Roman" w:cs="Times New Roman"/>
-          <w:sz w:val="28"/>
-          <w:szCs w:val="28"/>
+          <w:sz w:val="24"/>
+          <w:szCs w:val="24"/>
         </w:rPr>
         <w:t>инструкциями ветвления</w:t>
       </w:r>
       <w:r>
         <w:rPr>
           <w:rFonts w:ascii="Times New Roman" w:hAnsi="Times New Roman" w:cs="Times New Roman"/>
-          <w:sz w:val="28"/>
-          <w:szCs w:val="28"/>
+          <w:sz w:val="24"/>
+          <w:szCs w:val="24"/>
         </w:rPr>
         <w:t xml:space="preserve"> и форматированным выводом данных</w:t>
       </w:r>
       <w:r>
         <w:rPr>
           <w:rFonts w:ascii="Times New Roman" w:hAnsi="Times New Roman" w:cs="Times New Roman"/>
-          <w:sz w:val="28"/>
-          <w:szCs w:val="28"/>
+          <w:sz w:val="24"/>
+          <w:szCs w:val="24"/>
         </w:rPr>
         <w:t xml:space="preserve"> в стандартный поток</w:t>
       </w:r>
       <w:r>
         <w:rPr>
           <w:rFonts w:ascii="Times New Roman" w:hAnsi="Times New Roman" w:cs="Times New Roman"/>
-          <w:sz w:val="28"/>
-          <w:szCs w:val="28"/>
+          <w:sz w:val="24"/>
+          <w:szCs w:val="24"/>
         </w:rPr>
         <w:t xml:space="preserve">; </w:t>
       </w:r>
@@ -1408,23 +1444,23 @@
         </w:numPr>
         <w:rPr>
           <w:rFonts w:ascii="Times New Roman" w:hAnsi="Times New Roman" w:cs="Times New Roman"/>
-          <w:sz w:val="28"/>
-          <w:szCs w:val="28"/>
-        </w:rPr>
-      </w:pPr>
-      <w:r>
-        <w:rPr>
-          <w:rFonts w:ascii="Times New Roman" w:hAnsi="Times New Roman" w:cs="Times New Roman"/>
-          <w:sz w:val="28"/>
-          <w:szCs w:val="28"/>
+          <w:sz w:val="24"/>
+          <w:szCs w:val="24"/>
+        </w:rPr>
+      </w:pPr>
+      <w:r>
+        <w:rPr>
+          <w:rFonts w:ascii="Times New Roman" w:hAnsi="Times New Roman" w:cs="Times New Roman"/>
+          <w:sz w:val="24"/>
+          <w:szCs w:val="24"/>
         </w:rPr>
         <w:t xml:space="preserve">изучил возможности встроенной библиотеки </w:t>
       </w:r>
       <w:r>
         <w:rPr>
           <w:rFonts w:ascii="Times New Roman" w:hAnsi="Times New Roman" w:cs="Times New Roman"/>
-          <w:sz w:val="28"/>
-          <w:szCs w:val="28"/>
+          <w:sz w:val="24"/>
+          <w:szCs w:val="24"/>
           <w:lang w:val="en-US"/>
         </w:rPr>
         <w:t>Math</w:t>
@@ -1432,8 +1468,8 @@
       <w:r>
         <w:rPr>
           <w:rFonts w:ascii="Times New Roman" w:hAnsi="Times New Roman" w:cs="Times New Roman"/>
-          <w:sz w:val="28"/>
-          <w:szCs w:val="28"/>
+          <w:sz w:val="24"/>
+          <w:szCs w:val="24"/>
         </w:rPr>
         <w:t xml:space="preserve">; </w:t>
       </w:r>
@@ -1447,31 +1483,31 @@
         </w:numPr>
         <w:rPr>
           <w:rFonts w:ascii="Times New Roman" w:hAnsi="Times New Roman" w:cs="Times New Roman"/>
-          <w:sz w:val="28"/>
-          <w:szCs w:val="28"/>
-        </w:rPr>
-      </w:pPr>
-      <w:r>
-        <w:rPr>
-          <w:rFonts w:ascii="Times New Roman" w:hAnsi="Times New Roman" w:cs="Times New Roman"/>
-          <w:sz w:val="28"/>
-          <w:szCs w:val="28"/>
+          <w:sz w:val="24"/>
+          <w:szCs w:val="24"/>
+        </w:rPr>
+      </w:pPr>
+      <w:r>
+        <w:rPr>
+          <w:rFonts w:ascii="Times New Roman" w:hAnsi="Times New Roman" w:cs="Times New Roman"/>
+          <w:sz w:val="24"/>
+          <w:szCs w:val="24"/>
         </w:rPr>
         <w:t xml:space="preserve">научился компилировать и запускать </w:t>
       </w:r>
       <w:r>
         <w:rPr>
           <w:rFonts w:ascii="Times New Roman" w:hAnsi="Times New Roman" w:cs="Times New Roman"/>
-          <w:sz w:val="28"/>
-          <w:szCs w:val="28"/>
+          <w:sz w:val="24"/>
+          <w:szCs w:val="24"/>
         </w:rPr>
         <w:t xml:space="preserve">код, написанный на ЯП </w:t>
       </w:r>
       <w:r>
         <w:rPr>
           <w:rFonts w:ascii="Times New Roman" w:hAnsi="Times New Roman" w:cs="Times New Roman"/>
-          <w:sz w:val="28"/>
-          <w:szCs w:val="28"/>
+          <w:sz w:val="24"/>
+          <w:szCs w:val="24"/>
           <w:lang w:val="en-US"/>
         </w:rPr>
         <w:t>Java</w:t>
@@ -1479,8 +1515,8 @@
       <w:r>
         <w:rPr>
           <w:rFonts w:ascii="Times New Roman" w:hAnsi="Times New Roman" w:cs="Times New Roman"/>
-          <w:sz w:val="28"/>
-          <w:szCs w:val="28"/>
+          <w:sz w:val="24"/>
+          <w:szCs w:val="24"/>
         </w:rPr>
         <w:t>;</w:t>
       </w:r>
@@ -1494,39 +1530,39 @@
         </w:numPr>
         <w:rPr>
           <w:rFonts w:ascii="Times New Roman" w:hAnsi="Times New Roman" w:cs="Times New Roman"/>
-          <w:sz w:val="28"/>
-          <w:szCs w:val="28"/>
-        </w:rPr>
-      </w:pPr>
-      <w:r>
-        <w:rPr>
-          <w:rFonts w:ascii="Times New Roman" w:hAnsi="Times New Roman" w:cs="Times New Roman"/>
-          <w:sz w:val="28"/>
-          <w:szCs w:val="28"/>
+          <w:sz w:val="24"/>
+          <w:szCs w:val="24"/>
+        </w:rPr>
+      </w:pPr>
+      <w:r>
+        <w:rPr>
+          <w:rFonts w:ascii="Times New Roman" w:hAnsi="Times New Roman" w:cs="Times New Roman"/>
+          <w:sz w:val="24"/>
+          <w:szCs w:val="24"/>
         </w:rPr>
         <w:t>созда</w:t>
       </w:r>
       <w:r>
         <w:rPr>
           <w:rFonts w:ascii="Times New Roman" w:hAnsi="Times New Roman" w:cs="Times New Roman"/>
-          <w:sz w:val="28"/>
-          <w:szCs w:val="28"/>
+          <w:sz w:val="24"/>
+          <w:szCs w:val="24"/>
         </w:rPr>
         <w:t>л</w:t>
       </w:r>
       <w:r>
         <w:rPr>
           <w:rFonts w:ascii="Times New Roman" w:hAnsi="Times New Roman" w:cs="Times New Roman"/>
-          <w:sz w:val="28"/>
-          <w:szCs w:val="28"/>
+          <w:sz w:val="24"/>
+          <w:szCs w:val="24"/>
         </w:rPr>
         <w:t xml:space="preserve"> </w:t>
       </w:r>
       <w:r>
         <w:rPr>
           <w:rFonts w:ascii="Times New Roman" w:hAnsi="Times New Roman" w:cs="Times New Roman"/>
-          <w:sz w:val="28"/>
-          <w:szCs w:val="28"/>
+          <w:sz w:val="24"/>
+          <w:szCs w:val="24"/>
           <w:lang w:val="en-US"/>
         </w:rPr>
         <w:t>jar</w:t>
@@ -1534,16 +1570,16 @@
       <w:r>
         <w:rPr>
           <w:rFonts w:ascii="Times New Roman" w:hAnsi="Times New Roman" w:cs="Times New Roman"/>
-          <w:sz w:val="28"/>
-          <w:szCs w:val="28"/>
+          <w:sz w:val="24"/>
+          <w:szCs w:val="24"/>
         </w:rPr>
         <w:t>-архив с помощью командной строк</w:t>
       </w:r>
       <w:r>
         <w:rPr>
           <w:rFonts w:ascii="Times New Roman" w:hAnsi="Times New Roman" w:cs="Times New Roman"/>
-          <w:sz w:val="28"/>
-          <w:szCs w:val="28"/>
+          <w:sz w:val="24"/>
+          <w:szCs w:val="24"/>
         </w:rPr>
         <w:t>и.</w:t>
       </w:r>
@@ -1552,39 +1588,39 @@
       <w:pPr>
         <w:rPr>
           <w:rFonts w:ascii="Times New Roman" w:hAnsi="Times New Roman" w:cs="Times New Roman"/>
-          <w:sz w:val="28"/>
-          <w:szCs w:val="28"/>
-        </w:rPr>
-      </w:pPr>
-      <w:r>
-        <w:rPr>
-          <w:rFonts w:ascii="Times New Roman" w:hAnsi="Times New Roman" w:cs="Times New Roman"/>
-          <w:sz w:val="28"/>
-          <w:szCs w:val="28"/>
+          <w:sz w:val="24"/>
+          <w:szCs w:val="24"/>
+        </w:rPr>
+      </w:pPr>
+      <w:r>
+        <w:rPr>
+          <w:rFonts w:ascii="Times New Roman" w:hAnsi="Times New Roman" w:cs="Times New Roman"/>
+          <w:sz w:val="24"/>
+          <w:szCs w:val="24"/>
         </w:rPr>
         <w:t>Таким образом,</w:t>
       </w:r>
       <w:r>
         <w:rPr>
           <w:rFonts w:ascii="Times New Roman" w:hAnsi="Times New Roman" w:cs="Times New Roman"/>
-          <w:sz w:val="28"/>
-          <w:szCs w:val="28"/>
+          <w:sz w:val="24"/>
+          <w:szCs w:val="24"/>
         </w:rPr>
         <w:t xml:space="preserve"> я получил </w:t>
       </w:r>
       <w:r>
         <w:rPr>
           <w:rFonts w:ascii="Times New Roman" w:hAnsi="Times New Roman" w:cs="Times New Roman"/>
-          <w:sz w:val="28"/>
-          <w:szCs w:val="28"/>
+          <w:sz w:val="24"/>
+          <w:szCs w:val="24"/>
         </w:rPr>
         <w:t xml:space="preserve">базу для освоения ЯП </w:t>
       </w:r>
       <w:r>
         <w:rPr>
           <w:rFonts w:ascii="Times New Roman" w:hAnsi="Times New Roman" w:cs="Times New Roman"/>
-          <w:sz w:val="28"/>
-          <w:szCs w:val="28"/>
+          <w:sz w:val="24"/>
+          <w:szCs w:val="24"/>
           <w:lang w:val="en-US"/>
         </w:rPr>
         <w:t>Java</w:t>
@@ -1592,24 +1628,16 @@
       <w:r>
         <w:rPr>
           <w:rFonts w:ascii="Times New Roman" w:hAnsi="Times New Roman" w:cs="Times New Roman"/>
-          <w:sz w:val="28"/>
-          <w:szCs w:val="28"/>
-        </w:rPr>
-        <w:t xml:space="preserve"> </w:t>
-      </w:r>
-      <w:r>
-        <w:rPr>
-          <w:rFonts w:ascii="Times New Roman" w:hAnsi="Times New Roman" w:cs="Times New Roman"/>
-          <w:sz w:val="28"/>
-          <w:szCs w:val="28"/>
-        </w:rPr>
-        <w:t>и взаимодействия с удаленным сервером «</w:t>
-      </w:r>
-      <w:r>
-        <w:rPr>
-          <w:rFonts w:ascii="Times New Roman" w:hAnsi="Times New Roman" w:cs="Times New Roman"/>
-          <w:sz w:val="28"/>
-          <w:szCs w:val="28"/>
+          <w:sz w:val="24"/>
+          <w:szCs w:val="24"/>
+        </w:rPr>
+        <w:t xml:space="preserve"> и взаимодействия с удаленным сервером «</w:t>
+      </w:r>
+      <w:r>
+        <w:rPr>
+          <w:rFonts w:ascii="Times New Roman" w:hAnsi="Times New Roman" w:cs="Times New Roman"/>
+          <w:sz w:val="24"/>
+          <w:szCs w:val="24"/>
           <w:lang w:val="en-US"/>
         </w:rPr>
         <w:t>helios</w:t>
@@ -1617,8 +1645,8 @@
       <w:r>
         <w:rPr>
           <w:rFonts w:ascii="Times New Roman" w:hAnsi="Times New Roman" w:cs="Times New Roman"/>
-          <w:sz w:val="28"/>
-          <w:szCs w:val="28"/>
+          <w:sz w:val="24"/>
+          <w:szCs w:val="24"/>
         </w:rPr>
         <w:t>».</w:t>
       </w:r>

</xml_diff>